<commit_message>
do - m1: homework corrections
</commit_message>
<xml_diff>
--- a/202506-containerization-and-infrastructure/20250617-devops-and-containerization/hw-m1/solution.docx
+++ b/202506-containerization-and-infrastructure/20250617-devops-and-containerization/hw-m1/solution.docx
@@ -4,25 +4,216 @@
   <w:body>
     <w:p>
       <w:pPr>
+        <w:spacing w:after="160" w:line="278" w:lineRule="auto"/>
+        <w:jc w:val="center"/>
+        <w:rPr>
+          <w:b/>
+          <w:bCs/>
+          <w:sz w:val="96"/>
+          <w:szCs w:val="96"/>
+        </w:rPr>
+      </w:pPr>
+      <w:r>
+        <w:rPr>
+          <w:b/>
+          <w:bCs/>
+          <w:sz w:val="96"/>
+          <w:szCs w:val="96"/>
+        </w:rPr>
+        <w:t>DevOps and Cloud</w:t>
+      </w:r>
+    </w:p>
+    <w:p>
+      <w:pPr>
+        <w:spacing w:after="160" w:line="278" w:lineRule="auto"/>
+        <w:jc w:val="center"/>
+        <w:rPr>
+          <w:b/>
+          <w:bCs/>
+          <w:sz w:val="44"/>
+          <w:szCs w:val="44"/>
+        </w:rPr>
+      </w:pPr>
+      <w:r>
+        <w:rPr>
+          <w:b/>
+          <w:bCs/>
+          <w:sz w:val="44"/>
+          <w:szCs w:val="44"/>
+        </w:rPr>
+        <w:t>March 202</w:t>
+      </w:r>
+      <w:r>
+        <w:rPr>
+          <w:b/>
+          <w:bCs/>
+          <w:sz w:val="44"/>
+          <w:szCs w:val="44"/>
+        </w:rPr>
+        <w:t>5</w:t>
+      </w:r>
+    </w:p>
+    <w:p>
+      <w:r>
+        <w:rPr>
+          <w:noProof/>
+        </w:rPr>
+        <w:drawing>
+          <wp:inline distT="0" distB="0" distL="0" distR="0" wp14:anchorId="0B202815" wp14:editId="5633D9D9">
+            <wp:extent cx="5943600" cy="3110230"/>
+            <wp:effectExtent l="0" t="0" r="0" b="0"/>
+            <wp:docPr id="192353886" name="Picture 1" descr="A blue and orange background with a black object with yellow text"/>
+            <wp:cNvGraphicFramePr>
+              <a:graphicFrameLocks xmlns:a="http://schemas.openxmlformats.org/drawingml/2006/main" noChangeAspect="1"/>
+            </wp:cNvGraphicFramePr>
+            <a:graphic xmlns:a="http://schemas.openxmlformats.org/drawingml/2006/main">
+              <a:graphicData uri="http://schemas.openxmlformats.org/drawingml/2006/picture">
+                <pic:pic xmlns:pic="http://schemas.openxmlformats.org/drawingml/2006/picture">
+                  <pic:nvPicPr>
+                    <pic:cNvPr id="192353886" name="Picture 1" descr="A blue and orange background with a black object with yellow text"/>
+                    <pic:cNvPicPr/>
+                  </pic:nvPicPr>
+                  <pic:blipFill>
+                    <a:blip r:embed="rId8">
+                      <a:extLst>
+                        <a:ext uri="{28A0092B-C50C-407E-A947-70E740481C1C}">
+                          <a14:useLocalDpi xmlns:a14="http://schemas.microsoft.com/office/drawing/2010/main" val="0"/>
+                        </a:ext>
+                      </a:extLst>
+                    </a:blip>
+                    <a:stretch>
+                      <a:fillRect/>
+                    </a:stretch>
+                  </pic:blipFill>
+                  <pic:spPr>
+                    <a:xfrm>
+                      <a:off x="0" y="0"/>
+                      <a:ext cx="5943600" cy="3110230"/>
+                    </a:xfrm>
+                    <a:prstGeom prst="rect">
+                      <a:avLst/>
+                    </a:prstGeom>
+                  </pic:spPr>
+                </pic:pic>
+              </a:graphicData>
+            </a:graphic>
+          </wp:inline>
+        </w:drawing>
+      </w:r>
+    </w:p>
+    <w:p>
+      <w:pPr>
         <w:pStyle w:val="Heading1"/>
-        <w:rPr>
-          <w:sz w:val="38"/>
-          <w:szCs w:val="38"/>
+        <w:jc w:val="center"/>
+        <w:rPr>
+          <w:sz w:val="56"/>
+          <w:szCs w:val="56"/>
         </w:rPr>
       </w:pPr>
       <w:r>
         <w:rPr>
-          <w:sz w:val="38"/>
-          <w:szCs w:val="38"/>
-        </w:rPr>
-        <w:t>Homework M1: DevOps and Containerization</w:t>
-      </w:r>
+          <w:sz w:val="56"/>
+          <w:szCs w:val="56"/>
+        </w:rPr>
+        <w:t>DevOps and Containerization</w:t>
+      </w:r>
+    </w:p>
+    <w:p>
+      <w:pPr>
+        <w:jc w:val="center"/>
+        <w:rPr>
+          <w:sz w:val="48"/>
+          <w:szCs w:val="48"/>
+        </w:rPr>
+      </w:pPr>
+    </w:p>
+    <w:p>
+      <w:pPr>
+        <w:jc w:val="center"/>
+        <w:rPr>
+          <w:sz w:val="32"/>
+          <w:szCs w:val="32"/>
+        </w:rPr>
+      </w:pPr>
+      <w:r>
+        <w:rPr>
+          <w:sz w:val="48"/>
+          <w:szCs w:val="48"/>
+        </w:rPr>
+        <w:t xml:space="preserve">Homework </w:t>
+      </w:r>
+      <w:r>
+        <w:rPr>
+          <w:sz w:val="48"/>
+          <w:szCs w:val="48"/>
+        </w:rPr>
+        <w:t>(</w:t>
+      </w:r>
+      <w:r>
+        <w:rPr>
+          <w:sz w:val="48"/>
+          <w:szCs w:val="48"/>
+        </w:rPr>
+        <w:t>M1</w:t>
+      </w:r>
+      <w:r>
+        <w:rPr>
+          <w:sz w:val="48"/>
+          <w:szCs w:val="48"/>
+        </w:rPr>
+        <w:t>)</w:t>
+      </w:r>
+    </w:p>
+    <w:p/>
+    <w:p>
+      <w:pPr>
+        <w:jc w:val="center"/>
+        <w:rPr>
+          <w:sz w:val="44"/>
+          <w:szCs w:val="44"/>
+        </w:rPr>
+      </w:pPr>
+      <w:r>
+        <w:rPr>
+          <w:sz w:val="44"/>
+          <w:szCs w:val="44"/>
+        </w:rPr>
+        <w:t>Vasil Atanasov</w:t>
+      </w:r>
+    </w:p>
+    <w:p>
+      <w:pPr>
+        <w:jc w:val="center"/>
+        <w:rPr>
+          <w:sz w:val="44"/>
+          <w:szCs w:val="44"/>
+        </w:rPr>
+      </w:pPr>
+    </w:p>
+    <w:p>
+      <w:pPr>
+        <w:jc w:val="right"/>
+        <w:rPr>
+          <w:sz w:val="44"/>
+          <w:szCs w:val="44"/>
+        </w:rPr>
+      </w:pPr>
+      <w:proofErr w:type="gramStart"/>
+      <w:r>
+        <w:rPr>
+          <w:sz w:val="44"/>
+          <w:szCs w:val="44"/>
+        </w:rPr>
+        <w:t>@VasAtanasov</w:t>
+      </w:r>
+      <w:proofErr w:type="gramEnd"/>
     </w:p>
     <w:p>
       <w:pPr>
         <w:pStyle w:val="Heading2"/>
       </w:pPr>
       <w:r>
+        <w:lastRenderedPageBreak/>
         <w:t>Virtualization</w:t>
       </w:r>
     </w:p>
@@ -40,7 +231,7 @@
       <w:r>
         <w:t xml:space="preserve">I will use debian-12.11-x64.ova downloaded from </w:t>
       </w:r>
-      <w:hyperlink r:id="rId7" w:history="1">
+      <w:hyperlink r:id="rId9" w:history="1">
         <w:r>
           <w:rPr>
             <w:rStyle w:val="Hyperlink"/>
@@ -1149,7 +1340,7 @@
                     <pic:cNvPicPr/>
                   </pic:nvPicPr>
                   <pic:blipFill>
-                    <a:blip r:embed="rId8">
+                    <a:blip r:embed="rId10">
                       <a:extLst>
                         <a:ext uri="{28A0092B-C50C-407E-A947-70E740481C1C}">
                           <a14:useLocalDpi xmlns:a14="http://schemas.microsoft.com/office/drawing/2010/main" val="0"/>
@@ -1191,6 +1382,7 @@
         <w:pStyle w:val="Heading5"/>
       </w:pPr>
       <w:r>
+        <w:lastRenderedPageBreak/>
         <w:t>Update and install packages</w:t>
       </w:r>
     </w:p>
@@ -1859,10 +2051,19 @@
           <w:sz w:val="17"/>
           <w:szCs w:val="17"/>
         </w:rPr>
-        <w:t>'/.*</w:t>
+        <w:t>'</w:t>
+      </w:r>
+      <w:proofErr w:type="gramStart"/>
+      <w:r>
+        <w:rPr>
+          <w:rFonts w:ascii="Consolas" w:hAnsi="Consolas" w:cs="Courier New"/>
+          <w:color w:val="008800"/>
+          <w:sz w:val="17"/>
+          <w:szCs w:val="17"/>
+        </w:rPr>
+        <w:t>/.*</w:t>
       </w:r>
       <w:proofErr w:type="spellStart"/>
-      <w:proofErr w:type="gramStart"/>
       <w:r>
         <w:rPr>
           <w:rFonts w:ascii="Consolas" w:hAnsi="Consolas" w:cs="Courier New"/>
@@ -4437,7 +4638,6 @@
         <w:pStyle w:val="Heading6"/>
       </w:pPr>
       <w:r>
-        <w:lastRenderedPageBreak/>
         <w:t>Install guest additions</w:t>
       </w:r>
     </w:p>
@@ -4868,6 +5068,7 @@
         <w:pStyle w:val="Heading6"/>
       </w:pPr>
       <w:r>
+        <w:lastRenderedPageBreak/>
         <w:t xml:space="preserve">Add the vagrant user to the </w:t>
       </w:r>
       <w:proofErr w:type="spellStart"/>
@@ -5997,7 +6198,27 @@
           <w:sz w:val="17"/>
           <w:szCs w:val="17"/>
         </w:rPr>
-        <w:t>/GRUB_TIMEOUT=0/; s/^GRUB_TIMEOUT_STYLE=.*/GRUB_TIMEOUT_STYLE=hidden/'</w:t>
+        <w:t>/GRUB_TIMEOUT=0/; s/^GRUB_TIMEOUT_STYLE</w:t>
+      </w:r>
+      <w:proofErr w:type="gramStart"/>
+      <w:r>
+        <w:rPr>
+          <w:rFonts w:ascii="Consolas" w:hAnsi="Consolas" w:cs="Courier New"/>
+          <w:color w:val="008800"/>
+          <w:sz w:val="17"/>
+          <w:szCs w:val="17"/>
+        </w:rPr>
+        <w:t>=.*</w:t>
+      </w:r>
+      <w:proofErr w:type="gramEnd"/>
+      <w:r>
+        <w:rPr>
+          <w:rFonts w:ascii="Consolas" w:hAnsi="Consolas" w:cs="Courier New"/>
+          <w:color w:val="008800"/>
+          <w:sz w:val="17"/>
+          <w:szCs w:val="17"/>
+        </w:rPr>
+        <w:t>/GRUB_TIMEOUT_STYLE=hidden/'</w:t>
       </w:r>
       <w:r>
         <w:rPr>
@@ -7349,7 +7570,6 @@
         <w:pStyle w:val="Heading4"/>
       </w:pPr>
       <w:r>
-        <w:lastRenderedPageBreak/>
         <w:t>Create Vagrant box</w:t>
       </w:r>
     </w:p>
@@ -7532,6 +7752,7 @@
         <w:pStyle w:val="Heading4"/>
       </w:pPr>
       <w:r>
+        <w:lastRenderedPageBreak/>
         <w:t xml:space="preserve">Add the box to </w:t>
       </w:r>
       <w:r>
@@ -7726,7 +7947,7 @@
           <w14:ligatures w14:val="standardContextual"/>
         </w:rPr>
         <w:drawing>
-          <wp:inline distT="0" distB="0" distL="0" distR="0" wp14:anchorId="488EE57B" wp14:editId="4DA8F159">
+          <wp:inline distT="0" distB="0" distL="0" distR="0" wp14:anchorId="488EE57B" wp14:editId="73109A56">
             <wp:extent cx="5943600" cy="566420"/>
             <wp:effectExtent l="0" t="0" r="0" b="5080"/>
             <wp:docPr id="828138258" name="Picture 2"/>
@@ -7741,7 +7962,7 @@
                     <pic:cNvPicPr/>
                   </pic:nvPicPr>
                   <pic:blipFill>
-                    <a:blip r:embed="rId9" cstate="print">
+                    <a:blip r:embed="rId11" cstate="print">
                       <a:extLst>
                         <a:ext uri="{28A0092B-C50C-407E-A947-70E740481C1C}">
                           <a14:useLocalDpi xmlns:a14="http://schemas.microsoft.com/office/drawing/2010/main" val="0"/>
@@ -13563,7 +13784,6 @@
           <w:sz w:val="17"/>
           <w:szCs w:val="17"/>
         </w:rPr>
-        <w:lastRenderedPageBreak/>
         <w:t xml:space="preserve">    web</w:t>
       </w:r>
       <w:r>
@@ -14876,6 +15096,7 @@
           <w:sz w:val="17"/>
           <w:szCs w:val="17"/>
         </w:rPr>
+        <w:lastRenderedPageBreak/>
         <w:t>==&gt;</w:t>
       </w:r>
       <w:r>
@@ -19561,7 +19782,7 @@
                     <pic:cNvPicPr/>
                   </pic:nvPicPr>
                   <pic:blipFill>
-                    <a:blip r:embed="rId10">
+                    <a:blip r:embed="rId12">
                       <a:extLst>
                         <a:ext uri="{28A0092B-C50C-407E-A947-70E740481C1C}">
                           <a14:useLocalDpi xmlns:a14="http://schemas.microsoft.com/office/drawing/2010/main" val="0"/>
@@ -19596,12 +19817,10 @@
       <w:pPr>
         <w:pStyle w:val="Heading2"/>
       </w:pPr>
-      <w:proofErr w:type="spellStart"/>
       <w:r>
         <w:lastRenderedPageBreak/>
         <w:t>Containerization</w:t>
       </w:r>
-      <w:proofErr w:type="spellEnd"/>
     </w:p>
     <w:p/>
     <w:p>
@@ -20451,7 +20670,7 @@
                     <pic:cNvPicPr/>
                   </pic:nvPicPr>
                   <pic:blipFill>
-                    <a:blip r:embed="rId11">
+                    <a:blip r:embed="rId13">
                       <a:extLst>
                         <a:ext uri="{28A0092B-C50C-407E-A947-70E740481C1C}">
                           <a14:useLocalDpi xmlns:a14="http://schemas.microsoft.com/office/drawing/2010/main" val="0"/>
@@ -20479,6 +20698,7 @@
       </w:r>
     </w:p>
     <w:sectPr>
+      <w:footerReference w:type="default" r:id="rId14"/>
       <w:pgSz w:w="12240" w:h="15840"/>
       <w:pgMar w:top="1440" w:right="1440" w:bottom="1440" w:left="1440" w:header="720" w:footer="720" w:gutter="0"/>
       <w:cols w:space="720"/>
@@ -20511,6 +20731,73 @@
     </w:p>
   </w:endnote>
 </w:endnotes>
+</file>
+
+<file path=word/footer1.xml><?xml version="1.0" encoding="utf-8"?>
+<w:ftr xmlns:wpc="http://schemas.microsoft.com/office/word/2010/wordprocessingCanvas" xmlns:cx="http://schemas.microsoft.com/office/drawing/2014/chartex" xmlns:cx1="http://schemas.microsoft.com/office/drawing/2015/9/8/chartex" xmlns:cx2="http://schemas.microsoft.com/office/drawing/2015/10/21/chartex" xmlns:cx3="http://schemas.microsoft.com/office/drawing/2016/5/9/chartex" xmlns:cx4="http://schemas.microsoft.com/office/drawing/2016/5/10/chartex" xmlns:cx5="http://schemas.microsoft.com/office/drawing/2016/5/11/chartex" xmlns:cx6="http://schemas.microsoft.com/office/drawing/2016/5/12/chartex" xmlns:cx7="http://schemas.microsoft.com/office/drawing/2016/5/13/chartex" xmlns:cx8="http://schemas.microsoft.com/office/drawing/2016/5/14/chartex" xmlns:mc="http://schemas.openxmlformats.org/markup-compatibility/2006" xmlns:aink="http://schemas.microsoft.com/office/drawing/2016/ink" xmlns:am3d="http://schemas.microsoft.com/office/drawing/2017/model3d" xmlns:o="urn:schemas-microsoft-com:office:office" xmlns:oel="http://schemas.microsoft.com/office/2019/extlst" xmlns:r="http://schemas.openxmlformats.org/officeDocument/2006/relationships" xmlns:m="http://schemas.openxmlformats.org/officeDocument/2006/math" xmlns:v="urn:schemas-microsoft-com:vml" xmlns:wp14="http://schemas.microsoft.com/office/word/2010/wordprocessingDrawing" xmlns:wp="http://schemas.openxmlformats.org/drawingml/2006/wordprocessingDrawing" xmlns:w10="urn:schemas-microsoft-com:office:word" xmlns:w="http://schemas.openxmlformats.org/wordprocessingml/2006/main" xmlns:w14="http://schemas.microsoft.com/office/word/2010/wordml" xmlns:w15="http://schemas.microsoft.com/office/word/2012/wordml" xmlns:w16cex="http://schemas.microsoft.com/office/word/2018/wordml/cex" xmlns:w16cid="http://schemas.microsoft.com/office/word/2016/wordml/cid" xmlns:w16="http://schemas.microsoft.com/office/word/2018/wordml" xmlns:w16du="http://schemas.microsoft.com/office/word/2023/wordml/word16du" xmlns:w16sdtdh="http://schemas.microsoft.com/office/word/2020/wordml/sdtdatahash" xmlns:w16sdtfl="http://schemas.microsoft.com/office/word/2024/wordml/sdtformatlock" xmlns:w16se="http://schemas.microsoft.com/office/word/2015/wordml/symex" xmlns:wpg="http://schemas.microsoft.com/office/word/2010/wordprocessingGroup" xmlns:wpi="http://schemas.microsoft.com/office/word/2010/wordprocessingInk" xmlns:wne="http://schemas.microsoft.com/office/word/2006/wordml" xmlns:wps="http://schemas.microsoft.com/office/word/2010/wordprocessingShape" mc:Ignorable="w14 w15 w16se w16cid w16 w16cex w16sdtdh w16sdtfl w16du wp14">
+  <w:sdt>
+    <w:sdtPr>
+      <w:id w:val="-403071831"/>
+      <w:docPartObj>
+        <w:docPartGallery w:val="Page Numbers (Bottom of Page)"/>
+        <w:docPartUnique/>
+      </w:docPartObj>
+    </w:sdtPr>
+    <w:sdtEndPr>
+      <w:rPr>
+        <w:color w:val="7F7F7F" w:themeColor="background1" w:themeShade="7F"/>
+        <w:spacing w:val="60"/>
+      </w:rPr>
+    </w:sdtEndPr>
+    <w:sdtContent>
+      <w:p>
+        <w:pPr>
+          <w:pStyle w:val="Footer"/>
+          <w:pBdr>
+            <w:top w:val="single" w:sz="4" w:space="1" w:color="D9D9D9" w:themeColor="background1" w:themeShade="D9"/>
+          </w:pBdr>
+          <w:jc w:val="right"/>
+        </w:pPr>
+        <w:r>
+          <w:fldChar w:fldCharType="begin"/>
+        </w:r>
+        <w:r>
+          <w:instrText xml:space="preserve"> PAGE   \* MERGEFORMAT </w:instrText>
+        </w:r>
+        <w:r>
+          <w:fldChar w:fldCharType="separate"/>
+        </w:r>
+        <w:r>
+          <w:rPr>
+            <w:noProof/>
+          </w:rPr>
+          <w:t>2</w:t>
+        </w:r>
+        <w:r>
+          <w:rPr>
+            <w:noProof/>
+          </w:rPr>
+          <w:fldChar w:fldCharType="end"/>
+        </w:r>
+        <w:r>
+          <w:t xml:space="preserve"> | </w:t>
+        </w:r>
+        <w:r>
+          <w:rPr>
+            <w:color w:val="7F7F7F" w:themeColor="background1" w:themeShade="7F"/>
+            <w:spacing w:val="60"/>
+          </w:rPr>
+          <w:t>Page</w:t>
+        </w:r>
+      </w:p>
+    </w:sdtContent>
+  </w:sdt>
+  <w:p>
+    <w:pPr>
+      <w:pStyle w:val="Footer"/>
+    </w:pPr>
+  </w:p>
+</w:ftr>
 </file>
 
 <file path=word/footnotes.xml><?xml version="1.0" encoding="utf-8"?>
@@ -22062,4 +22349,16 @@
   <we:bindings/>
   <we:snapshot xmlns:r="http://schemas.openxmlformats.org/officeDocument/2006/relationships"/>
 </we:webextension>
+</file>
+
+<file path=customXml/item1.xml><?xml version="1.0" encoding="utf-8"?>
+<b:Sources xmlns:b="http://schemas.openxmlformats.org/officeDocument/2006/bibliography" xmlns="http://schemas.openxmlformats.org/officeDocument/2006/bibliography" SelectedStyle="\APASixthEditionOfficeOnline.xsl" StyleName="APA" Version="6"/>
+</file>
+
+<file path=customXml/itemProps1.xml><?xml version="1.0" encoding="utf-8"?>
+<ds:datastoreItem xmlns:ds="http://schemas.openxmlformats.org/officeDocument/2006/customXml" ds:itemID="{5D2A5248-6532-423A-BFCF-92AFC782C496}">
+  <ds:schemaRefs>
+    <ds:schemaRef ds:uri="http://schemas.openxmlformats.org/officeDocument/2006/bibliography"/>
+  </ds:schemaRefs>
+</ds:datastoreItem>
 </file>
</xml_diff>